<commit_message>
Divided report's text into separate paragraphs
</commit_message>
<xml_diff>
--- a/bdad_report.docx
+++ b/bdad_report.docx
@@ -99,6 +99,7 @@
           <w:rFonts w:cstheme="minorHAnsi"/>
           <w:b/>
           <w:sz w:val="52"/>
+          <w:lang w:val="pt-PT"/>
         </w:rPr>
       </w:pPr>
       <w:r>
@@ -106,11 +107,10 @@
           <w:rFonts w:cstheme="minorHAnsi"/>
           <w:b/>
           <w:sz w:val="52"/>
+          <w:lang w:val="pt-PT"/>
         </w:rPr>
         <w:t>Base de Dados</w:t>
       </w:r>
-      <w:bookmarkStart w:id="0" w:name="_GoBack"/>
-      <w:bookmarkEnd w:id="0"/>
     </w:p>
     <w:p>
       <w:pPr>
@@ -118,6 +118,7 @@
           <w:rFonts w:cstheme="minorHAnsi"/>
           <w:b/>
           <w:sz w:val="36"/>
+          <w:lang w:val="pt-PT"/>
         </w:rPr>
       </w:pPr>
       <w:r>
@@ -125,18 +126,53 @@
           <w:rFonts w:cstheme="minorHAnsi"/>
           <w:b/>
           <w:sz w:val="36"/>
+          <w:lang w:val="pt-PT"/>
         </w:rPr>
         <w:tab/>
-        <w:t>-Book Sharing</w:t>
-      </w:r>
-    </w:p>
-    <w:p>
-      <w:pPr>
-        <w:rPr>
-          <w:lang w:val="pt-PT"/>
-        </w:rPr>
-      </w:pPr>
-      <w:r>
+        <w:t>-</w:t>
+      </w:r>
+      <w:proofErr w:type="spellStart"/>
+      <w:r>
+        <w:rPr>
+          <w:rFonts w:cstheme="minorHAnsi"/>
+          <w:b/>
+          <w:sz w:val="36"/>
+          <w:lang w:val="pt-PT"/>
+        </w:rPr>
+        <w:t>Book</w:t>
+      </w:r>
+      <w:proofErr w:type="spellEnd"/>
+      <w:r>
+        <w:rPr>
+          <w:rFonts w:cstheme="minorHAnsi"/>
+          <w:b/>
+          <w:sz w:val="36"/>
+          <w:lang w:val="pt-PT"/>
+        </w:rPr>
+        <w:t xml:space="preserve"> </w:t>
+      </w:r>
+      <w:proofErr w:type="spellStart"/>
+      <w:r>
+        <w:rPr>
+          <w:rFonts w:cstheme="minorHAnsi"/>
+          <w:b/>
+          <w:sz w:val="36"/>
+          <w:lang w:val="pt-PT"/>
+        </w:rPr>
+        <w:t>Sharing</w:t>
+      </w:r>
+      <w:proofErr w:type="spellEnd"/>
+    </w:p>
+    <w:p>
+      <w:pPr>
+        <w:rPr>
+          <w:lang w:val="pt-PT"/>
+        </w:rPr>
+      </w:pPr>
+      <w:r>
+        <w:rPr>
+          <w:lang w:val="pt-PT"/>
+        </w:rPr>
         <w:tab/>
       </w:r>
       <w:r>
@@ -245,6 +281,12 @@
                 </pic:pic>
               </a:graphicData>
             </a:graphic>
+            <wp14:sizeRelH relativeFrom="margin">
+              <wp14:pctWidth>0</wp14:pctWidth>
+            </wp14:sizeRelH>
+            <wp14:sizeRelV relativeFrom="margin">
+              <wp14:pctHeight>0</wp14:pctHeight>
+            </wp14:sizeRelV>
           </wp:anchor>
         </w:drawing>
       </w:r>
@@ -305,7 +347,7 @@
                         <w:txbxContent>
                           <w:p>
                             <w:pPr>
-                              <w:pStyle w:val="Caption"/>
+                              <w:pStyle w:val="Legenda"/>
                               <w:jc w:val="center"/>
                               <w:rPr>
                                 <w:noProof/>
@@ -319,24 +361,14 @@
                             <w:r>
                               <w:t xml:space="preserve"> </w:t>
                             </w:r>
-                            <w:r>
-                              <w:fldChar w:fldCharType="begin"/>
-                            </w:r>
-                            <w:r>
-                              <w:instrText xml:space="preserve"> SEQ Figure \* ARABIC </w:instrText>
-                            </w:r>
-                            <w:r>
-                              <w:fldChar w:fldCharType="separate"/>
-                            </w:r>
-                            <w:r>
-                              <w:rPr>
-                                <w:noProof/>
-                              </w:rPr>
-                              <w:t>1</w:t>
-                            </w:r>
-                            <w:r>
-                              <w:fldChar w:fldCharType="end"/>
-                            </w:r>
+                            <w:fldSimple w:instr=" SEQ Figure \* ARABIC ">
+                              <w:r>
+                                <w:rPr>
+                                  <w:noProof/>
+                                </w:rPr>
+                                <w:t>1</w:t>
+                              </w:r>
+                            </w:fldSimple>
                             <w:r>
                               <w:t xml:space="preserve"> - </w:t>
                             </w:r>
@@ -576,7 +608,19 @@
         <w:rPr>
           <w:lang w:val="pt-PT"/>
         </w:rPr>
-        <w:t>, autor e um número de exemplares. Cada exemplar guarda o número de vezes que foi partilhado, “</w:t>
+        <w:t>, autor e um número de exemplares</w:t>
+      </w:r>
+      <w:r>
+        <w:rPr>
+          <w:lang w:val="pt-PT"/>
+        </w:rPr>
+        <w:t xml:space="preserve">. </w:t>
+      </w:r>
+      <w:r>
+        <w:rPr>
+          <w:lang w:val="pt-PT"/>
+        </w:rPr>
+        <w:t>Cada exemplar guarda o número de vezes que foi partilhado, “</w:t>
       </w:r>
       <w:proofErr w:type="spellStart"/>
       <w:r>
@@ -746,7 +790,669 @@
         <w:rPr>
           <w:lang w:val="pt-PT"/>
         </w:rPr>
-        <w:t>”, decidi. No entanto, em caso de incompatibilidade para quem quer o livro, poderá combinar uma outra localização através das mensagens. A informação sobre a localização também permitirá aos utilizadores descobrirem outros utilizadores perto de si, permitindo assim a criação de grupos locais de partilha.</w:t>
+        <w:t>”, decidi.</w:t>
+      </w:r>
+      <w:r>
+        <w:rPr>
+          <w:color w:val="385623" w:themeColor="accent6" w:themeShade="80"/>
+          <w:lang w:val="pt-PT"/>
+        </w:rPr>
+        <w:t xml:space="preserve"> </w:t>
+      </w:r>
+      <w:r>
+        <w:rPr>
+          <w:lang w:val="pt-PT"/>
+        </w:rPr>
+        <w:t>No entanto, em caso de incompatibilidade para quem quer o livro, poderá combinar uma outra localização através das mensagens. A informação sobre a localização também permitirá aos utilizadores descobrirem outros utilizadores perto de si, permitindo assim a criação de grupos locais de partilha.</w:t>
+      </w:r>
+    </w:p>
+    <w:p>
+      <w:pPr>
+        <w:rPr>
+          <w:lang w:val="pt-PT"/>
+        </w:rPr>
+      </w:pPr>
+    </w:p>
+    <w:p>
+      <w:pPr>
+        <w:rPr>
+          <w:color w:val="538135" w:themeColor="accent6" w:themeShade="BF"/>
+          <w:lang w:val="pt-PT"/>
+        </w:rPr>
+      </w:pPr>
+      <w:r>
+        <w:rPr>
+          <w:color w:val="538135" w:themeColor="accent6" w:themeShade="BF"/>
+          <w:lang w:val="pt-PT"/>
+        </w:rPr>
+        <w:t>/*</w:t>
+      </w:r>
+      <w:r>
+        <w:rPr>
+          <w:color w:val="538135" w:themeColor="accent6" w:themeShade="BF"/>
+          <w:lang w:val="pt-PT"/>
+        </w:rPr>
+        <w:t xml:space="preserve"> </w:t>
+      </w:r>
+      <w:r>
+        <w:rPr>
+          <w:color w:val="538135" w:themeColor="accent6" w:themeShade="BF"/>
+          <w:lang w:val="pt-PT"/>
+        </w:rPr>
+        <w:t>Dúvidas:</w:t>
+      </w:r>
+    </w:p>
+    <w:p>
+      <w:pPr>
+        <w:rPr>
+          <w:color w:val="538135" w:themeColor="accent6" w:themeShade="BF"/>
+          <w:lang w:val="pt-PT"/>
+        </w:rPr>
+      </w:pPr>
+      <w:r>
+        <w:rPr>
+          <w:color w:val="538135" w:themeColor="accent6" w:themeShade="BF"/>
+          <w:lang w:val="pt-PT"/>
+        </w:rPr>
+        <w:t xml:space="preserve">Não temos na base nada que guarde o sítio preferencial de troca de um </w:t>
+      </w:r>
+      <w:proofErr w:type="spellStart"/>
+      <w:r>
+        <w:rPr>
+          <w:color w:val="538135" w:themeColor="accent6" w:themeShade="BF"/>
+          <w:lang w:val="pt-PT"/>
+        </w:rPr>
+        <w:t>user</w:t>
+      </w:r>
+      <w:proofErr w:type="spellEnd"/>
+      <w:r>
+        <w:rPr>
+          <w:color w:val="538135" w:themeColor="accent6" w:themeShade="BF"/>
+          <w:lang w:val="pt-PT"/>
+        </w:rPr>
+        <w:t>. D</w:t>
+      </w:r>
+      <w:r>
+        <w:rPr>
+          <w:color w:val="538135" w:themeColor="accent6" w:themeShade="BF"/>
+          <w:lang w:val="pt-PT"/>
+        </w:rPr>
+        <w:t xml:space="preserve">everíamos acrescentar esse sítio como atributo? </w:t>
+      </w:r>
+    </w:p>
+    <w:p>
+      <w:pPr>
+        <w:rPr>
+          <w:color w:val="538135" w:themeColor="accent6" w:themeShade="BF"/>
+          <w:lang w:val="pt-PT"/>
+        </w:rPr>
+      </w:pPr>
+      <w:r>
+        <w:rPr>
+          <w:color w:val="538135" w:themeColor="accent6" w:themeShade="BF"/>
+          <w:lang w:val="pt-PT"/>
+        </w:rPr>
+        <w:t>Deixo aqui um texto alternativo</w:t>
+      </w:r>
+      <w:r>
+        <w:rPr>
+          <w:color w:val="538135" w:themeColor="accent6" w:themeShade="BF"/>
+          <w:lang w:val="pt-PT"/>
+        </w:rPr>
+        <w:t xml:space="preserve"> (tudo igual </w:t>
+      </w:r>
+      <w:r>
+        <w:rPr>
+          <w:color w:val="538135" w:themeColor="accent6" w:themeShade="BF"/>
+          <w:lang w:val="pt-PT"/>
+        </w:rPr>
+        <w:t>ao</w:t>
+      </w:r>
+      <w:r>
+        <w:rPr>
+          <w:color w:val="538135" w:themeColor="accent6" w:themeShade="BF"/>
+          <w:lang w:val="pt-PT"/>
+        </w:rPr>
+        <w:t xml:space="preserve"> diagrama)</w:t>
+      </w:r>
+      <w:r>
+        <w:rPr>
+          <w:color w:val="538135" w:themeColor="accent6" w:themeShade="BF"/>
+          <w:lang w:val="pt-PT"/>
+        </w:rPr>
+        <w:t xml:space="preserve"> que está organizado por parágrafos</w:t>
+      </w:r>
+      <w:r>
+        <w:rPr>
+          <w:color w:val="538135" w:themeColor="accent6" w:themeShade="BF"/>
+          <w:lang w:val="pt-PT"/>
+        </w:rPr>
+        <w:t>:</w:t>
+      </w:r>
+    </w:p>
+    <w:p>
+      <w:pPr>
+        <w:rPr>
+          <w:color w:val="538135" w:themeColor="accent6" w:themeShade="BF"/>
+          <w:lang w:val="pt-PT"/>
+        </w:rPr>
+      </w:pPr>
+      <w:r>
+        <w:rPr>
+          <w:color w:val="538135" w:themeColor="accent6" w:themeShade="BF"/>
+          <w:lang w:val="pt-PT"/>
+        </w:rPr>
+        <w:tab/>
+        <w:t xml:space="preserve">Um utilizador acede à aplicação e tem ao seu dispor um conjunto de </w:t>
+      </w:r>
+      <w:proofErr w:type="spellStart"/>
+      <w:r>
+        <w:rPr>
+          <w:color w:val="538135" w:themeColor="accent6" w:themeShade="BF"/>
+          <w:lang w:val="pt-PT"/>
+        </w:rPr>
+        <w:t>Book</w:t>
+      </w:r>
+      <w:proofErr w:type="spellEnd"/>
+      <w:r>
+        <w:rPr>
+          <w:color w:val="538135" w:themeColor="accent6" w:themeShade="BF"/>
+          <w:lang w:val="pt-PT"/>
+        </w:rPr>
+        <w:t xml:space="preserve"> </w:t>
+      </w:r>
+      <w:proofErr w:type="spellStart"/>
+      <w:r>
+        <w:rPr>
+          <w:color w:val="538135" w:themeColor="accent6" w:themeShade="BF"/>
+          <w:lang w:val="pt-PT"/>
+        </w:rPr>
+        <w:t>Items</w:t>
+      </w:r>
+      <w:proofErr w:type="spellEnd"/>
+      <w:r>
+        <w:rPr>
+          <w:color w:val="538135" w:themeColor="accent6" w:themeShade="BF"/>
+          <w:lang w:val="pt-PT"/>
+        </w:rPr>
+        <w:t xml:space="preserve"> disponíveis </w:t>
+      </w:r>
+      <w:r>
+        <w:rPr>
+          <w:color w:val="538135" w:themeColor="accent6" w:themeShade="BF"/>
+          <w:lang w:val="pt-PT"/>
+        </w:rPr>
+        <w:t>para lhe</w:t>
+      </w:r>
+      <w:r>
+        <w:rPr>
+          <w:color w:val="538135" w:themeColor="accent6" w:themeShade="BF"/>
+          <w:lang w:val="pt-PT"/>
+        </w:rPr>
+        <w:t xml:space="preserve"> serem emprestados. Cada </w:t>
+      </w:r>
+      <w:proofErr w:type="spellStart"/>
+      <w:r>
+        <w:rPr>
+          <w:color w:val="538135" w:themeColor="accent6" w:themeShade="BF"/>
+          <w:lang w:val="pt-PT"/>
+        </w:rPr>
+        <w:t>Book</w:t>
+      </w:r>
+      <w:proofErr w:type="spellEnd"/>
+      <w:r>
+        <w:rPr>
+          <w:color w:val="538135" w:themeColor="accent6" w:themeShade="BF"/>
+          <w:lang w:val="pt-PT"/>
+        </w:rPr>
+        <w:t xml:space="preserve"> Item está associado a um </w:t>
+      </w:r>
+      <w:proofErr w:type="spellStart"/>
+      <w:r>
+        <w:rPr>
+          <w:color w:val="538135" w:themeColor="accent6" w:themeShade="BF"/>
+          <w:lang w:val="pt-PT"/>
+        </w:rPr>
+        <w:t>Book</w:t>
+      </w:r>
+      <w:proofErr w:type="spellEnd"/>
+      <w:r>
+        <w:rPr>
+          <w:color w:val="538135" w:themeColor="accent6" w:themeShade="BF"/>
+          <w:lang w:val="pt-PT"/>
+        </w:rPr>
+        <w:t xml:space="preserve">, </w:t>
+      </w:r>
+      <w:r>
+        <w:rPr>
+          <w:color w:val="538135" w:themeColor="accent6" w:themeShade="BF"/>
+          <w:lang w:val="pt-PT"/>
+        </w:rPr>
+        <w:t xml:space="preserve">por sua vez associado ao autor, </w:t>
+      </w:r>
+      <w:r>
+        <w:rPr>
+          <w:color w:val="538135" w:themeColor="accent6" w:themeShade="BF"/>
+          <w:lang w:val="pt-PT"/>
+        </w:rPr>
+        <w:t xml:space="preserve">linguagem, género e editora. Ainda, </w:t>
+      </w:r>
+      <w:proofErr w:type="spellStart"/>
+      <w:r>
+        <w:rPr>
+          <w:color w:val="538135" w:themeColor="accent6" w:themeShade="BF"/>
+          <w:lang w:val="pt-PT"/>
+        </w:rPr>
+        <w:t>Book</w:t>
+      </w:r>
+      <w:proofErr w:type="spellEnd"/>
+      <w:r>
+        <w:rPr>
+          <w:color w:val="538135" w:themeColor="accent6" w:themeShade="BF"/>
+          <w:lang w:val="pt-PT"/>
+        </w:rPr>
+        <w:t xml:space="preserve"> Item é composto pelo número de partilhas que já foram feitas desse exemplar em particular. Deste modo, o utilizador pode, por exemplo, pesquisar os livros mais partilhados.</w:t>
+      </w:r>
+    </w:p>
+    <w:p>
+      <w:pPr>
+        <w:rPr>
+          <w:color w:val="538135" w:themeColor="accent6" w:themeShade="BF"/>
+          <w:lang w:val="pt-PT"/>
+        </w:rPr>
+      </w:pPr>
+      <w:r>
+        <w:rPr>
+          <w:color w:val="538135" w:themeColor="accent6" w:themeShade="BF"/>
+          <w:lang w:val="pt-PT"/>
+        </w:rPr>
+        <w:tab/>
+      </w:r>
+      <w:r>
+        <w:rPr>
+          <w:color w:val="538135" w:themeColor="accent6" w:themeShade="BF"/>
+          <w:lang w:val="pt-PT"/>
+        </w:rPr>
+        <w:t>Por outro lado</w:t>
+      </w:r>
+      <w:r>
+        <w:rPr>
+          <w:color w:val="538135" w:themeColor="accent6" w:themeShade="BF"/>
+          <w:lang w:val="pt-PT"/>
+        </w:rPr>
+        <w:t xml:space="preserve">, é oferecida a possibilidade do utilizador inserir </w:t>
+      </w:r>
+      <w:proofErr w:type="spellStart"/>
+      <w:r>
+        <w:rPr>
+          <w:color w:val="538135" w:themeColor="accent6" w:themeShade="BF"/>
+          <w:lang w:val="pt-PT"/>
+        </w:rPr>
+        <w:t>Requests</w:t>
+      </w:r>
+      <w:proofErr w:type="spellEnd"/>
+      <w:r>
+        <w:rPr>
+          <w:color w:val="538135" w:themeColor="accent6" w:themeShade="BF"/>
+          <w:lang w:val="pt-PT"/>
+        </w:rPr>
+        <w:t xml:space="preserve"> de livros. Estes servem </w:t>
+      </w:r>
+      <w:r>
+        <w:rPr>
+          <w:color w:val="538135" w:themeColor="accent6" w:themeShade="BF"/>
+          <w:lang w:val="pt-PT"/>
+        </w:rPr>
+        <w:t xml:space="preserve">apenas </w:t>
+      </w:r>
+      <w:r>
+        <w:rPr>
+          <w:color w:val="538135" w:themeColor="accent6" w:themeShade="BF"/>
+          <w:lang w:val="pt-PT"/>
+        </w:rPr>
+        <w:t>para dar a indicação de que um determinado utilizador anda à procura de um determinado livro e ainda não conseguiu agendar uma troca (seja por falta de stock na base de dados (ninguém tem o livro), incompatibilidades de tempo/localização</w:t>
+      </w:r>
+      <w:r>
+        <w:rPr>
+          <w:color w:val="538135" w:themeColor="accent6" w:themeShade="BF"/>
+          <w:lang w:val="pt-PT"/>
+        </w:rPr>
+        <w:t xml:space="preserve"> com os </w:t>
+      </w:r>
+      <w:proofErr w:type="spellStart"/>
+      <w:r>
+        <w:rPr>
+          <w:color w:val="538135" w:themeColor="accent6" w:themeShade="BF"/>
+          <w:lang w:val="pt-PT"/>
+        </w:rPr>
+        <w:t>users</w:t>
+      </w:r>
+      <w:proofErr w:type="spellEnd"/>
+      <w:r>
+        <w:rPr>
+          <w:color w:val="538135" w:themeColor="accent6" w:themeShade="BF"/>
+          <w:lang w:val="pt-PT"/>
+        </w:rPr>
+        <w:t xml:space="preserve">, </w:t>
+      </w:r>
+      <w:proofErr w:type="spellStart"/>
+      <w:r>
+        <w:rPr>
+          <w:color w:val="538135" w:themeColor="accent6" w:themeShade="BF"/>
+          <w:lang w:val="pt-PT"/>
+        </w:rPr>
+        <w:t>etc</w:t>
+      </w:r>
+      <w:proofErr w:type="spellEnd"/>
+      <w:r>
+        <w:rPr>
+          <w:color w:val="538135" w:themeColor="accent6" w:themeShade="BF"/>
+          <w:lang w:val="pt-PT"/>
+        </w:rPr>
+        <w:t xml:space="preserve">). Quando é efetuada uma troca com o livro em questão, a </w:t>
+      </w:r>
+      <w:proofErr w:type="spellStart"/>
+      <w:r>
+        <w:rPr>
+          <w:color w:val="538135" w:themeColor="accent6" w:themeShade="BF"/>
+          <w:lang w:val="pt-PT"/>
+        </w:rPr>
+        <w:t>flag</w:t>
+      </w:r>
+      <w:proofErr w:type="spellEnd"/>
+      <w:r>
+        <w:rPr>
+          <w:color w:val="538135" w:themeColor="accent6" w:themeShade="BF"/>
+          <w:lang w:val="pt-PT"/>
+        </w:rPr>
+        <w:t xml:space="preserve"> </w:t>
+      </w:r>
+      <w:proofErr w:type="spellStart"/>
+      <w:r>
+        <w:rPr>
+          <w:color w:val="538135" w:themeColor="accent6" w:themeShade="BF"/>
+          <w:lang w:val="pt-PT"/>
+        </w:rPr>
+        <w:t>isFulfilled</w:t>
+      </w:r>
+      <w:proofErr w:type="spellEnd"/>
+      <w:r>
+        <w:rPr>
+          <w:color w:val="538135" w:themeColor="accent6" w:themeShade="BF"/>
+          <w:lang w:val="pt-PT"/>
+        </w:rPr>
+        <w:t xml:space="preserve"> é ativada. Assim, é possível procurar quais os livros com mais </w:t>
+      </w:r>
+      <w:proofErr w:type="spellStart"/>
+      <w:r>
+        <w:rPr>
+          <w:color w:val="538135" w:themeColor="accent6" w:themeShade="BF"/>
+          <w:lang w:val="pt-PT"/>
+        </w:rPr>
+        <w:t>Requests</w:t>
+      </w:r>
+      <w:proofErr w:type="spellEnd"/>
+      <w:r>
+        <w:rPr>
+          <w:color w:val="538135" w:themeColor="accent6" w:themeShade="BF"/>
+          <w:lang w:val="pt-PT"/>
+        </w:rPr>
+        <w:t xml:space="preserve"> (</w:t>
+      </w:r>
+      <w:proofErr w:type="spellStart"/>
+      <w:r>
+        <w:rPr>
+          <w:color w:val="538135" w:themeColor="accent6" w:themeShade="BF"/>
+          <w:lang w:val="pt-PT"/>
+        </w:rPr>
+        <w:t>fulfilled</w:t>
+      </w:r>
+      <w:proofErr w:type="spellEnd"/>
+      <w:r>
+        <w:rPr>
+          <w:color w:val="538135" w:themeColor="accent6" w:themeShade="BF"/>
+          <w:lang w:val="pt-PT"/>
+        </w:rPr>
+        <w:t xml:space="preserve"> e não </w:t>
+      </w:r>
+      <w:proofErr w:type="spellStart"/>
+      <w:r>
+        <w:rPr>
+          <w:color w:val="538135" w:themeColor="accent6" w:themeShade="BF"/>
+          <w:lang w:val="pt-PT"/>
+        </w:rPr>
+        <w:t>fulfilled</w:t>
+      </w:r>
+      <w:proofErr w:type="spellEnd"/>
+      <w:r>
+        <w:rPr>
+          <w:color w:val="538135" w:themeColor="accent6" w:themeShade="BF"/>
+          <w:lang w:val="pt-PT"/>
+        </w:rPr>
+        <w:t xml:space="preserve">), e quais os </w:t>
+      </w:r>
+      <w:proofErr w:type="spellStart"/>
+      <w:r>
+        <w:rPr>
+          <w:color w:val="538135" w:themeColor="accent6" w:themeShade="BF"/>
+          <w:lang w:val="pt-PT"/>
+        </w:rPr>
+        <w:t>requests</w:t>
+      </w:r>
+      <w:proofErr w:type="spellEnd"/>
+      <w:r>
+        <w:rPr>
+          <w:color w:val="538135" w:themeColor="accent6" w:themeShade="BF"/>
+          <w:lang w:val="pt-PT"/>
+        </w:rPr>
+        <w:t xml:space="preserve"> mais antigos, pois é guardada a</w:t>
+      </w:r>
+      <w:bookmarkStart w:id="0" w:name="_GoBack"/>
+      <w:bookmarkEnd w:id="0"/>
+      <w:r>
+        <w:rPr>
+          <w:color w:val="538135" w:themeColor="accent6" w:themeShade="BF"/>
+          <w:lang w:val="pt-PT"/>
+        </w:rPr>
+        <w:t xml:space="preserve"> data aquando do pedido.</w:t>
+      </w:r>
+    </w:p>
+    <w:p>
+      <w:pPr>
+        <w:rPr>
+          <w:color w:val="538135" w:themeColor="accent6" w:themeShade="BF"/>
+          <w:lang w:val="pt-PT"/>
+        </w:rPr>
+      </w:pPr>
+      <w:r>
+        <w:rPr>
+          <w:color w:val="538135" w:themeColor="accent6" w:themeShade="BF"/>
+          <w:lang w:val="pt-PT"/>
+        </w:rPr>
+        <w:tab/>
+        <w:t xml:space="preserve">No processo de </w:t>
+      </w:r>
+      <w:proofErr w:type="spellStart"/>
+      <w:r>
+        <w:rPr>
+          <w:color w:val="538135" w:themeColor="accent6" w:themeShade="BF"/>
+          <w:lang w:val="pt-PT"/>
+        </w:rPr>
+        <w:t>Sharing</w:t>
+      </w:r>
+      <w:proofErr w:type="spellEnd"/>
+      <w:r>
+        <w:rPr>
+          <w:color w:val="538135" w:themeColor="accent6" w:themeShade="BF"/>
+          <w:lang w:val="pt-PT"/>
+        </w:rPr>
+        <w:t xml:space="preserve">, é associado um </w:t>
+      </w:r>
+      <w:proofErr w:type="spellStart"/>
+      <w:r>
+        <w:rPr>
+          <w:color w:val="538135" w:themeColor="accent6" w:themeShade="BF"/>
+          <w:lang w:val="pt-PT"/>
+        </w:rPr>
+        <w:t>Book</w:t>
+      </w:r>
+      <w:proofErr w:type="spellEnd"/>
+      <w:r>
+        <w:rPr>
+          <w:color w:val="538135" w:themeColor="accent6" w:themeShade="BF"/>
+          <w:lang w:val="pt-PT"/>
+        </w:rPr>
+        <w:t xml:space="preserve"> Item e um </w:t>
+      </w:r>
+      <w:proofErr w:type="spellStart"/>
+      <w:r>
+        <w:rPr>
+          <w:color w:val="538135" w:themeColor="accent6" w:themeShade="BF"/>
+          <w:lang w:val="pt-PT"/>
+        </w:rPr>
+        <w:t>User</w:t>
+      </w:r>
+      <w:proofErr w:type="spellEnd"/>
+      <w:r>
+        <w:rPr>
+          <w:color w:val="538135" w:themeColor="accent6" w:themeShade="BF"/>
+          <w:lang w:val="pt-PT"/>
+        </w:rPr>
+        <w:t xml:space="preserve"> a quem vai ser emprestado o livro, sendo guardada a data de troca, e a data do fim da leitura. Este último atributo está nulo enquanto o empréstimo decorre,</w:t>
+      </w:r>
+      <w:r>
+        <w:rPr>
+          <w:color w:val="538135" w:themeColor="accent6" w:themeShade="BF"/>
+          <w:lang w:val="pt-PT"/>
+        </w:rPr>
+        <w:t xml:space="preserve"> sendo apenas preenchido quando o </w:t>
+      </w:r>
+      <w:proofErr w:type="spellStart"/>
+      <w:r>
+        <w:rPr>
+          <w:color w:val="538135" w:themeColor="accent6" w:themeShade="BF"/>
+          <w:lang w:val="pt-PT"/>
+        </w:rPr>
+        <w:t>user</w:t>
+      </w:r>
+      <w:proofErr w:type="spellEnd"/>
+      <w:r>
+        <w:rPr>
+          <w:color w:val="538135" w:themeColor="accent6" w:themeShade="BF"/>
+          <w:lang w:val="pt-PT"/>
+        </w:rPr>
+        <w:t xml:space="preserve"> dá a leitura por terminada</w:t>
+      </w:r>
+      <w:r>
+        <w:rPr>
+          <w:color w:val="538135" w:themeColor="accent6" w:themeShade="BF"/>
+          <w:lang w:val="pt-PT"/>
+        </w:rPr>
+        <w:t xml:space="preserve">. </w:t>
+      </w:r>
+      <w:r>
+        <w:rPr>
+          <w:color w:val="538135" w:themeColor="accent6" w:themeShade="BF"/>
+          <w:lang w:val="pt-PT"/>
+        </w:rPr>
+        <w:t>Nessa altura</w:t>
+      </w:r>
+      <w:r>
+        <w:rPr>
+          <w:color w:val="538135" w:themeColor="accent6" w:themeShade="BF"/>
+          <w:lang w:val="pt-PT"/>
+        </w:rPr>
+        <w:t xml:space="preserve">, o </w:t>
+      </w:r>
+      <w:proofErr w:type="spellStart"/>
+      <w:r>
+        <w:rPr>
+          <w:color w:val="538135" w:themeColor="accent6" w:themeShade="BF"/>
+          <w:lang w:val="pt-PT"/>
+        </w:rPr>
+        <w:t>Book</w:t>
+      </w:r>
+      <w:proofErr w:type="spellEnd"/>
+      <w:r>
+        <w:rPr>
+          <w:color w:val="538135" w:themeColor="accent6" w:themeShade="BF"/>
+          <w:lang w:val="pt-PT"/>
+        </w:rPr>
+        <w:t xml:space="preserve"> Item volta a estar disponível </w:t>
+      </w:r>
+      <w:r>
+        <w:rPr>
+          <w:color w:val="538135" w:themeColor="accent6" w:themeShade="BF"/>
+          <w:lang w:val="pt-PT"/>
+        </w:rPr>
+        <w:t xml:space="preserve">para que outros </w:t>
+      </w:r>
+      <w:r>
+        <w:rPr>
+          <w:color w:val="538135" w:themeColor="accent6" w:themeShade="BF"/>
+          <w:lang w:val="pt-PT"/>
+        </w:rPr>
+        <w:t>utilizadores</w:t>
+      </w:r>
+      <w:r>
+        <w:rPr>
+          <w:color w:val="538135" w:themeColor="accent6" w:themeShade="BF"/>
+          <w:lang w:val="pt-PT"/>
+        </w:rPr>
+        <w:t xml:space="preserve"> o possam pedir emprestado também</w:t>
+      </w:r>
+      <w:r>
+        <w:rPr>
+          <w:color w:val="538135" w:themeColor="accent6" w:themeShade="BF"/>
+          <w:lang w:val="pt-PT"/>
+        </w:rPr>
+        <w:t>. O processo de partilha é acordado via mensagens entre utilizadores, apesar de o “dono” atual do livro poder ter um sítio preferencial de troca.</w:t>
+      </w:r>
+      <w:r>
+        <w:rPr>
+          <w:color w:val="538135" w:themeColor="accent6" w:themeShade="BF"/>
+          <w:lang w:val="pt-PT"/>
+        </w:rPr>
+        <w:t xml:space="preserve"> Como cada </w:t>
+      </w:r>
+      <w:proofErr w:type="spellStart"/>
+      <w:r>
+        <w:rPr>
+          <w:color w:val="538135" w:themeColor="accent6" w:themeShade="BF"/>
+          <w:lang w:val="pt-PT"/>
+        </w:rPr>
+        <w:t>user</w:t>
+      </w:r>
+      <w:proofErr w:type="spellEnd"/>
+      <w:r>
+        <w:rPr>
+          <w:color w:val="538135" w:themeColor="accent6" w:themeShade="BF"/>
+          <w:lang w:val="pt-PT"/>
+        </w:rPr>
+        <w:t xml:space="preserve"> tem uma localização associada, é possível que os utilizadores vão procurando uns aos outros em localizações próximas e indo formando grupos de partilha </w:t>
+      </w:r>
+      <w:proofErr w:type="gramStart"/>
+      <w:r>
+        <w:rPr>
+          <w:color w:val="538135" w:themeColor="accent6" w:themeShade="BF"/>
+          <w:lang w:val="pt-PT"/>
+        </w:rPr>
+        <w:t>locais.</w:t>
+      </w:r>
+      <w:r>
+        <w:rPr>
+          <w:color w:val="538135" w:themeColor="accent6" w:themeShade="BF"/>
+          <w:lang w:val="pt-PT"/>
+        </w:rPr>
+        <w:t>*</w:t>
+      </w:r>
+      <w:proofErr w:type="gramEnd"/>
+      <w:r>
+        <w:rPr>
+          <w:color w:val="538135" w:themeColor="accent6" w:themeShade="BF"/>
+          <w:lang w:val="pt-PT"/>
+        </w:rPr>
+        <w:t>/</w:t>
       </w:r>
     </w:p>
     <w:sectPr>
@@ -1251,13 +1957,13 @@
     <w:name w:val="Normal"/>
     <w:qFormat/>
   </w:style>
-  <w:style w:type="character" w:default="1" w:styleId="DefaultParagraphFont">
+  <w:style w:type="character" w:default="1" w:styleId="Tipodeletrapredefinidodopargrafo">
     <w:name w:val="Default Paragraph Font"/>
     <w:uiPriority w:val="1"/>
     <w:semiHidden/>
     <w:unhideWhenUsed/>
   </w:style>
-  <w:style w:type="table" w:default="1" w:styleId="TableNormal">
+  <w:style w:type="table" w:default="1" w:styleId="Tabelanormal">
     <w:name w:val="Normal Table"/>
     <w:uiPriority w:val="99"/>
     <w:semiHidden/>
@@ -1272,13 +1978,13 @@
       </w:tblCellMar>
     </w:tblPr>
   </w:style>
-  <w:style w:type="numbering" w:default="1" w:styleId="NoList">
+  <w:style w:type="numbering" w:default="1" w:styleId="Semlista">
     <w:name w:val="No List"/>
     <w:uiPriority w:val="99"/>
     <w:semiHidden/>
     <w:unhideWhenUsed/>
   </w:style>
-  <w:style w:type="paragraph" w:styleId="ListParagraph">
+  <w:style w:type="paragraph" w:styleId="PargrafodaLista">
     <w:name w:val="List Paragraph"/>
     <w:basedOn w:val="Normal"/>
     <w:uiPriority w:val="34"/>
@@ -1289,7 +1995,7 @@
       <w:contextualSpacing/>
     </w:pPr>
   </w:style>
-  <w:style w:type="paragraph" w:styleId="Caption">
+  <w:style w:type="paragraph" w:styleId="Legenda">
     <w:name w:val="caption"/>
     <w:basedOn w:val="Normal"/>
     <w:next w:val="Normal"/>

</xml_diff>